<commit_message>
Updated the queries examples
</commit_message>
<xml_diff>
--- a/4 OLTP and OLAP examples.docx
+++ b/4 OLTP and OLAP examples.docx
@@ -44,12 +44,23 @@
           <w:lang w:val="en-CA"/>
         </w:rPr>
         <w:br/>
-        <w:t>Register a request for service:</w:t>
       </w:r>
       <w:r>
         <w:rPr>
           <w:lang w:val="en-CA"/>
         </w:rPr>
+        <w:t>View all customers previous services</w:t>
+      </w:r>
+      <w:r>
+        <w:rPr>
+          <w:lang w:val="en-CA"/>
+        </w:rPr>
+        <w:t>:</w:t>
+      </w:r>
+      <w:r>
+        <w:rPr>
+          <w:lang w:val="en-CA"/>
+        </w:rPr>
         <w:br/>
       </w:r>
       <w:r>
@@ -57,52 +68,40 @@
           <w:lang w:val="en-CA"/>
         </w:rPr>
         <w:br/>
-        <w:t xml:space="preserve">insert into </w:t>
-      </w:r>
-      <w:proofErr w:type="spellStart"/>
-      <w:r>
-        <w:rPr>
-          <w:rFonts w:ascii="Helvetica" w:eastAsia="Times New Roman" w:hAnsi="Helvetica" w:cs="Times New Roman"/>
-          <w:color w:val="000000"/>
-          <w:lang w:val="en-CA" w:bidi="he-IL"/>
-        </w:rPr>
-        <w:t>CustomerService</w:t>
-      </w:r>
-      <w:proofErr w:type="spellEnd"/>
-      <w:r>
-        <w:rPr>
-          <w:rFonts w:ascii="Times New Roman" w:eastAsia="Times New Roman" w:hAnsi="Times New Roman" w:cs="Times New Roman"/>
-          <w:lang w:val="en-CA" w:bidi="he-IL"/>
-        </w:rPr>
-        <w:t xml:space="preserve"> </w:t>
-      </w:r>
-      <w:r>
-        <w:rPr>
-          <w:rFonts w:ascii="Times New Roman" w:eastAsia="Times New Roman" w:hAnsi="Times New Roman" w:cs="Times New Roman"/>
-          <w:lang w:val="en-CA" w:bidi="he-IL"/>
-        </w:rPr>
-        <w:t>values(</w:t>
-      </w:r>
-      <w:r>
-        <w:rPr>
-          <w:rFonts w:ascii="Times New Roman" w:eastAsia="Times New Roman" w:hAnsi="Times New Roman" w:cs="Times New Roman"/>
-          <w:lang w:val="en-CA" w:bidi="he-IL"/>
-        </w:rPr>
-        <w:t>&lt;CUSTOMERID&gt;, &lt;SERVICETYPEID&gt;, &lt;EXPECTED DURATION&gt;</w:t>
-      </w:r>
-      <w:r>
-        <w:rPr>
-          <w:rFonts w:ascii="Times New Roman" w:eastAsia="Times New Roman" w:hAnsi="Times New Roman" w:cs="Times New Roman"/>
-          <w:lang w:val="en-CA" w:bidi="he-IL"/>
-        </w:rPr>
-        <w:t>)</w:t>
-      </w:r>
-      <w:r>
-        <w:rPr>
-          <w:rFonts w:ascii="Times New Roman" w:eastAsia="Times New Roman" w:hAnsi="Times New Roman" w:cs="Times New Roman"/>
-          <w:lang w:val="en-CA" w:bidi="he-IL"/>
-        </w:rPr>
-        <w:t>;</w:t>
+      </w:r>
+      <w:r>
+        <w:rPr>
+          <w:lang w:val="en-CA"/>
+        </w:rPr>
+        <w:t xml:space="preserve">select * from </w:t>
+      </w:r>
+      <w:proofErr w:type="spellStart"/>
+      <w:r>
+        <w:rPr>
+          <w:lang w:val="en-CA"/>
+        </w:rPr>
+        <w:t>CustomerServices</w:t>
+      </w:r>
+      <w:proofErr w:type="spellEnd"/>
+      <w:r>
+        <w:rPr>
+          <w:lang w:val="en-CA"/>
+        </w:rPr>
+        <w:t xml:space="preserve"> where </w:t>
+      </w:r>
+      <w:proofErr w:type="spellStart"/>
+      <w:r>
+        <w:rPr>
+          <w:lang w:val="en-CA"/>
+        </w:rPr>
+        <w:t>CustomerID</w:t>
+      </w:r>
+      <w:proofErr w:type="spellEnd"/>
+      <w:r>
+        <w:rPr>
+          <w:lang w:val="en-CA"/>
+        </w:rPr>
+        <w:t xml:space="preserve"> = &lt;CUSTOMERID&gt;;</w:t>
       </w:r>
     </w:p>
     <w:p>
@@ -228,7 +227,6 @@
     </w:p>
     <w:p>
       <w:pPr>
-        <w:pStyle w:val="ListParagraph"/>
         <w:rPr>
           <w:rFonts w:ascii="Times New Roman" w:eastAsia="Times New Roman" w:hAnsi="Times New Roman" w:cs="Times New Roman"/>
           <w:lang w:val="en-CA" w:bidi="he-IL"/>
@@ -247,6 +245,58 @@
           <w:lang w:val="en-CA" w:bidi="he-IL"/>
         </w:rPr>
       </w:pPr>
+      <w:r>
+        <w:rPr>
+          <w:rFonts w:ascii="Times New Roman" w:eastAsia="Times New Roman" w:hAnsi="Times New Roman" w:cs="Times New Roman"/>
+          <w:lang w:val="en-CA" w:bidi="he-IL"/>
+        </w:rPr>
+        <w:t>View service rat</w:t>
+      </w:r>
+      <w:r>
+        <w:rPr>
+          <w:rFonts w:ascii="Times New Roman" w:eastAsia="Times New Roman" w:hAnsi="Times New Roman" w:cs="Times New Roman"/>
+          <w:lang w:val="en-CA" w:bidi="he-IL"/>
+        </w:rPr>
+        <w:t>e</w:t>
+      </w:r>
+      <w:r>
+        <w:rPr>
+          <w:rFonts w:ascii="Times New Roman" w:eastAsia="Times New Roman" w:hAnsi="Times New Roman" w:cs="Times New Roman"/>
+          <w:lang w:val="en-CA" w:bidi="he-IL"/>
+        </w:rPr>
+        <w:t>:</w:t>
+      </w:r>
+      <w:r>
+        <w:rPr>
+          <w:rFonts w:ascii="Times New Roman" w:eastAsia="Times New Roman" w:hAnsi="Times New Roman" w:cs="Times New Roman"/>
+          <w:lang w:val="en-CA" w:bidi="he-IL"/>
+        </w:rPr>
+        <w:br/>
+      </w:r>
+      <w:r>
+        <w:rPr>
+          <w:rFonts w:ascii="Times New Roman" w:eastAsia="Times New Roman" w:hAnsi="Times New Roman" w:cs="Times New Roman"/>
+          <w:lang w:val="en-CA" w:bidi="he-IL"/>
+        </w:rPr>
+        <w:br/>
+        <w:t xml:space="preserve">select Rate from </w:t>
+      </w:r>
+      <w:proofErr w:type="spellStart"/>
+      <w:r>
+        <w:rPr>
+          <w:rFonts w:ascii="Times New Roman" w:eastAsia="Times New Roman" w:hAnsi="Times New Roman" w:cs="Times New Roman"/>
+          <w:lang w:val="en-CA" w:bidi="he-IL"/>
+        </w:rPr>
+        <w:t>ServiceType</w:t>
+      </w:r>
+      <w:proofErr w:type="spellEnd"/>
+      <w:r>
+        <w:rPr>
+          <w:rFonts w:ascii="Times New Roman" w:eastAsia="Times New Roman" w:hAnsi="Times New Roman" w:cs="Times New Roman"/>
+          <w:lang w:val="en-CA" w:bidi="he-IL"/>
+        </w:rPr>
+        <w:t xml:space="preserve"> where ID=&lt;ID&gt;;</w:t>
+      </w:r>
     </w:p>
     <w:p>
       <w:pPr>
@@ -274,7 +324,14 @@
           <w:rFonts w:ascii="Times New Roman" w:eastAsia="Times New Roman" w:hAnsi="Times New Roman" w:cs="Times New Roman"/>
           <w:lang w:val="en-CA" w:bidi="he-IL"/>
         </w:rPr>
-        <w:t>View service rating:</w:t>
+        <w:t>View employee</w:t>
+      </w:r>
+      <w:r>
+        <w:rPr>
+          <w:rFonts w:ascii="Times New Roman" w:eastAsia="Times New Roman" w:hAnsi="Times New Roman" w:cs="Times New Roman"/>
+          <w:lang w:val="en-CA" w:bidi="he-IL"/>
+        </w:rPr>
+        <w:t xml:space="preserve"> Address:</w:t>
       </w:r>
       <w:r>
         <w:rPr>
@@ -289,23 +346,34 @@
           <w:lang w:val="en-CA" w:bidi="he-IL"/>
         </w:rPr>
         <w:br/>
-        <w:t xml:space="preserve">select Rate from </w:t>
-      </w:r>
-      <w:proofErr w:type="spellStart"/>
-      <w:r>
-        <w:rPr>
-          <w:rFonts w:ascii="Times New Roman" w:eastAsia="Times New Roman" w:hAnsi="Times New Roman" w:cs="Times New Roman"/>
-          <w:lang w:val="en-CA" w:bidi="he-IL"/>
-        </w:rPr>
-        <w:t>ServiceType</w:t>
-      </w:r>
-      <w:proofErr w:type="spellEnd"/>
-      <w:r>
-        <w:rPr>
-          <w:rFonts w:ascii="Times New Roman" w:eastAsia="Times New Roman" w:hAnsi="Times New Roman" w:cs="Times New Roman"/>
-          <w:lang w:val="en-CA" w:bidi="he-IL"/>
-        </w:rPr>
-        <w:t xml:space="preserve"> where ID=&lt;ID&gt;;</w:t>
+      </w:r>
+      <w:r>
+        <w:rPr>
+          <w:rFonts w:ascii="Times New Roman" w:eastAsia="Times New Roman" w:hAnsi="Times New Roman" w:cs="Times New Roman"/>
+          <w:lang w:val="en-CA" w:bidi="he-IL"/>
+        </w:rPr>
+        <w:t>Select</w:t>
+      </w:r>
+      <w:r>
+        <w:rPr>
+          <w:rFonts w:ascii="Times New Roman" w:eastAsia="Times New Roman" w:hAnsi="Times New Roman" w:cs="Times New Roman"/>
+          <w:lang w:val="en-CA" w:bidi="he-IL"/>
+        </w:rPr>
+        <w:t xml:space="preserve"> Address </w:t>
+      </w:r>
+      <w:r>
+        <w:rPr>
+          <w:rFonts w:ascii="Times New Roman" w:eastAsia="Times New Roman" w:hAnsi="Times New Roman" w:cs="Times New Roman"/>
+          <w:lang w:val="en-CA" w:bidi="he-IL"/>
+        </w:rPr>
+        <w:t>from Employee</w:t>
+      </w:r>
+      <w:r>
+        <w:rPr>
+          <w:rFonts w:ascii="Times New Roman" w:eastAsia="Times New Roman" w:hAnsi="Times New Roman" w:cs="Times New Roman"/>
+          <w:lang w:val="en-CA" w:bidi="he-IL"/>
+        </w:rPr>
+        <w:t xml:space="preserve"> Where ID = &lt;ID&gt;</w:t>
       </w:r>
     </w:p>
     <w:p>
@@ -319,50 +387,6 @@
     </w:p>
     <w:p>
       <w:pPr>
-        <w:pStyle w:val="ListParagraph"/>
-        <w:numPr>
-          <w:ilvl w:val="0"/>
-          <w:numId w:val="1"/>
-        </w:numPr>
-        <w:rPr>
-          <w:rFonts w:ascii="Times New Roman" w:eastAsia="Times New Roman" w:hAnsi="Times New Roman" w:cs="Times New Roman"/>
-          <w:lang w:val="en-CA" w:bidi="he-IL"/>
-        </w:rPr>
-      </w:pPr>
-      <w:r>
-        <w:rPr>
-          <w:rFonts w:ascii="Times New Roman" w:eastAsia="Times New Roman" w:hAnsi="Times New Roman" w:cs="Times New Roman"/>
-          <w:lang w:val="en-CA" w:bidi="he-IL"/>
-        </w:rPr>
-        <w:t>Update customer Address:</w:t>
-      </w:r>
-      <w:r>
-        <w:rPr>
-          <w:rFonts w:ascii="Times New Roman" w:eastAsia="Times New Roman" w:hAnsi="Times New Roman" w:cs="Times New Roman"/>
-          <w:lang w:val="en-CA" w:bidi="he-IL"/>
-        </w:rPr>
-        <w:br/>
-      </w:r>
-      <w:r>
-        <w:rPr>
-          <w:rFonts w:ascii="Times New Roman" w:eastAsia="Times New Roman" w:hAnsi="Times New Roman" w:cs="Times New Roman"/>
-          <w:lang w:val="en-CA" w:bidi="he-IL"/>
-        </w:rPr>
-        <w:br/>
-        <w:t>update Customer set Address = “1627 Renton Ave” Where ID = &lt;ID&gt;</w:t>
-      </w:r>
-    </w:p>
-    <w:p>
-      <w:pPr>
-        <w:pStyle w:val="ListParagraph"/>
-        <w:rPr>
-          <w:rFonts w:ascii="Times New Roman" w:eastAsia="Times New Roman" w:hAnsi="Times New Roman" w:cs="Times New Roman"/>
-          <w:lang w:val="en-CA" w:bidi="he-IL"/>
-        </w:rPr>
-      </w:pPr>
-    </w:p>
-    <w:p>
-      <w:pPr>
         <w:rPr>
           <w:rFonts w:ascii="Times New Roman" w:eastAsia="Times New Roman" w:hAnsi="Times New Roman" w:cs="Times New Roman"/>
           <w:lang w:val="en-CA" w:bidi="he-IL"/>
@@ -375,8 +399,6 @@
         </w:rPr>
         <w:t>4 OLAP examples for business analysis:</w:t>
       </w:r>
-      <w:bookmarkStart w:id="0" w:name="_GoBack"/>
-      <w:bookmarkEnd w:id="0"/>
     </w:p>
     <w:p>
       <w:pPr>
@@ -403,15 +425,82 @@
           <w:rFonts w:ascii="Times New Roman" w:eastAsia="Times New Roman" w:hAnsi="Times New Roman" w:cs="Times New Roman"/>
           <w:lang w:val="en-CA" w:bidi="he-IL"/>
         </w:rPr>
-        <w:t xml:space="preserve">View All services </w:t>
-      </w:r>
-      <w:r>
-        <w:rPr>
-          <w:rFonts w:ascii="Times New Roman" w:eastAsia="Times New Roman" w:hAnsi="Times New Roman" w:cs="Times New Roman"/>
-          <w:lang w:val="en-CA" w:bidi="he-IL"/>
-        </w:rPr>
-        <w:t>that took place in 2019 grouped by regions</w:t>
-      </w:r>
+        <w:t>View correlation between required certification and rate</w:t>
+      </w:r>
+    </w:p>
+    <w:p>
+      <w:pPr>
+        <w:ind w:left="720"/>
+        <w:rPr>
+          <w:rFonts w:ascii="Times New Roman" w:eastAsia="Times New Roman" w:hAnsi="Times New Roman" w:cs="Times New Roman"/>
+          <w:lang w:val="en-CA" w:bidi="he-IL"/>
+        </w:rPr>
+      </w:pPr>
+      <w:r>
+        <w:rPr>
+          <w:rFonts w:ascii="Times New Roman" w:eastAsia="Times New Roman" w:hAnsi="Times New Roman" w:cs="Times New Roman"/>
+          <w:lang w:val="en-CA" w:bidi="he-IL"/>
+        </w:rPr>
+        <w:br/>
+        <w:t xml:space="preserve">select * from </w:t>
+      </w:r>
+      <w:proofErr w:type="spellStart"/>
+      <w:r>
+        <w:rPr>
+          <w:rFonts w:ascii="Helvetica" w:eastAsia="Times New Roman" w:hAnsi="Helvetica" w:cs="Times New Roman"/>
+          <w:color w:val="000000"/>
+          <w:lang w:val="en-CA" w:bidi="he-IL"/>
+        </w:rPr>
+        <w:t>ServiceType</w:t>
+      </w:r>
+      <w:proofErr w:type="spellEnd"/>
+      <w:r>
+        <w:rPr>
+          <w:rFonts w:ascii="Times New Roman" w:eastAsia="Times New Roman" w:hAnsi="Times New Roman" w:cs="Times New Roman"/>
+          <w:lang w:val="en-CA" w:bidi="he-IL"/>
+        </w:rPr>
+        <w:t xml:space="preserve"> </w:t>
+      </w:r>
+      <w:r>
+        <w:rPr>
+          <w:rFonts w:ascii="Times New Roman" w:eastAsia="Times New Roman" w:hAnsi="Times New Roman" w:cs="Times New Roman"/>
+          <w:lang w:val="en-CA" w:bidi="he-IL"/>
+        </w:rPr>
+        <w:t>order</w:t>
+      </w:r>
+      <w:r>
+        <w:rPr>
+          <w:rFonts w:ascii="Times New Roman" w:eastAsia="Times New Roman" w:hAnsi="Times New Roman" w:cs="Times New Roman"/>
+          <w:lang w:val="en-CA" w:bidi="he-IL"/>
+        </w:rPr>
+        <w:t xml:space="preserve"> by </w:t>
+      </w:r>
+      <w:proofErr w:type="spellStart"/>
+      <w:r>
+        <w:rPr>
+          <w:rFonts w:ascii="Helvetica" w:eastAsia="Times New Roman" w:hAnsi="Helvetica" w:cs="Times New Roman"/>
+          <w:color w:val="000000"/>
+          <w:lang w:val="en-CA" w:bidi="he-IL"/>
+        </w:rPr>
+        <w:t>CertificationRqts</w:t>
+      </w:r>
+      <w:proofErr w:type="spellEnd"/>
+      <w:r>
+        <w:rPr>
+          <w:rFonts w:ascii="Times New Roman" w:eastAsia="Times New Roman" w:hAnsi="Times New Roman" w:cs="Times New Roman"/>
+          <w:lang w:val="en-CA" w:bidi="he-IL"/>
+        </w:rPr>
+        <w:t xml:space="preserve"> </w:t>
+      </w:r>
+      <w:proofErr w:type="spellStart"/>
+      <w:r>
+        <w:rPr>
+          <w:rFonts w:ascii="Times New Roman" w:eastAsia="Times New Roman" w:hAnsi="Times New Roman" w:cs="Times New Roman"/>
+          <w:lang w:val="en-CA" w:bidi="he-IL"/>
+        </w:rPr>
+        <w:t>asc</w:t>
+      </w:r>
+      <w:proofErr w:type="spellEnd"/>
     </w:p>
     <w:p>
       <w:pPr>
@@ -439,7 +528,113 @@
           <w:rFonts w:ascii="Times New Roman" w:eastAsia="Times New Roman" w:hAnsi="Times New Roman" w:cs="Times New Roman"/>
           <w:lang w:val="en-CA" w:bidi="he-IL"/>
         </w:rPr>
-        <w:t>View most common services in June 2018</w:t>
+        <w:t>View most common services in June</w:t>
+      </w:r>
+    </w:p>
+    <w:p>
+      <w:pPr>
+        <w:pStyle w:val="ListParagraph"/>
+        <w:rPr>
+          <w:rFonts w:ascii="Times New Roman" w:eastAsia="Times New Roman" w:hAnsi="Times New Roman" w:cs="Times New Roman"/>
+          <w:lang w:val="en-CA" w:bidi="he-IL"/>
+        </w:rPr>
+      </w:pPr>
+    </w:p>
+    <w:p>
+      <w:pPr>
+        <w:ind w:firstLine="720"/>
+        <w:rPr>
+          <w:rFonts w:ascii="Times New Roman" w:eastAsia="Times New Roman" w:hAnsi="Times New Roman" w:cs="Times New Roman"/>
+          <w:lang w:val="en-CA" w:bidi="he-IL"/>
+        </w:rPr>
+      </w:pPr>
+      <w:r>
+        <w:rPr>
+          <w:rFonts w:ascii="Times New Roman" w:eastAsia="Times New Roman" w:hAnsi="Times New Roman" w:cs="Times New Roman"/>
+          <w:lang w:val="en-CA" w:bidi="he-IL"/>
+        </w:rPr>
+        <w:t xml:space="preserve">Select </w:t>
+      </w:r>
+      <w:proofErr w:type="spellStart"/>
+      <w:r>
+        <w:rPr>
+          <w:rFonts w:ascii="Helvetica" w:eastAsia="Times New Roman" w:hAnsi="Helvetica" w:cs="Times New Roman"/>
+          <w:color w:val="000000"/>
+          <w:lang w:val="en-CA" w:bidi="he-IL"/>
+        </w:rPr>
+        <w:t>ServiceTypeID</w:t>
+      </w:r>
+      <w:proofErr w:type="spellEnd"/>
+      <w:r>
+        <w:rPr>
+          <w:rFonts w:ascii="Times New Roman" w:eastAsia="Times New Roman" w:hAnsi="Times New Roman" w:cs="Times New Roman"/>
+          <w:lang w:val="en-CA" w:bidi="he-IL"/>
+        </w:rPr>
+        <w:t xml:space="preserve"> from </w:t>
+      </w:r>
+      <w:proofErr w:type="spellStart"/>
+      <w:r>
+        <w:rPr>
+          <w:rFonts w:ascii="Times New Roman" w:eastAsia="Times New Roman" w:hAnsi="Times New Roman" w:cs="Times New Roman"/>
+          <w:lang w:val="en-CA" w:bidi="he-IL"/>
+        </w:rPr>
+        <w:t>CustomerServiceSchedule</w:t>
+      </w:r>
+      <w:proofErr w:type="spellEnd"/>
+      <w:r>
+        <w:rPr>
+          <w:rFonts w:ascii="Times New Roman" w:eastAsia="Times New Roman" w:hAnsi="Times New Roman" w:cs="Times New Roman"/>
+          <w:lang w:val="en-CA" w:bidi="he-IL"/>
+        </w:rPr>
+        <w:t xml:space="preserve"> </w:t>
+      </w:r>
+      <w:r>
+        <w:rPr>
+          <w:rFonts w:ascii="Times New Roman" w:eastAsia="Times New Roman" w:hAnsi="Times New Roman" w:cs="Times New Roman"/>
+          <w:lang w:val="en-CA" w:bidi="he-IL"/>
+        </w:rPr>
+        <w:t xml:space="preserve">where </w:t>
+      </w:r>
+      <w:proofErr w:type="spellStart"/>
+      <w:proofErr w:type="gramStart"/>
+      <w:r>
+        <w:rPr>
+          <w:rFonts w:ascii="Times New Roman" w:eastAsia="Times New Roman" w:hAnsi="Times New Roman" w:cs="Times New Roman"/>
+          <w:lang w:val="en-CA" w:bidi="he-IL"/>
+        </w:rPr>
+        <w:t>extract(</w:t>
+      </w:r>
+      <w:proofErr w:type="gramEnd"/>
+      <w:r>
+        <w:rPr>
+          <w:rFonts w:ascii="Times New Roman" w:eastAsia="Times New Roman" w:hAnsi="Times New Roman" w:cs="Times New Roman"/>
+          <w:lang w:val="en-CA" w:bidi="he-IL"/>
+        </w:rPr>
+        <w:t>month</w:t>
+      </w:r>
+      <w:proofErr w:type="spellEnd"/>
+      <w:r>
+        <w:rPr>
+          <w:rFonts w:ascii="Times New Roman" w:eastAsia="Times New Roman" w:hAnsi="Times New Roman" w:cs="Times New Roman"/>
+          <w:lang w:val="en-CA" w:bidi="he-IL"/>
+        </w:rPr>
+        <w:t xml:space="preserve"> from </w:t>
+      </w:r>
+      <w:proofErr w:type="spellStart"/>
+      <w:r>
+        <w:rPr>
+          <w:rFonts w:ascii="Times New Roman" w:eastAsia="Times New Roman" w:hAnsi="Times New Roman" w:cs="Times New Roman"/>
+          <w:lang w:val="en-CA" w:bidi="he-IL"/>
+        </w:rPr>
+        <w:t>StartDateTime</w:t>
+      </w:r>
+      <w:proofErr w:type="spellEnd"/>
+      <w:r>
+        <w:rPr>
+          <w:rFonts w:ascii="Times New Roman" w:eastAsia="Times New Roman" w:hAnsi="Times New Roman" w:cs="Times New Roman"/>
+          <w:lang w:val="en-CA" w:bidi="he-IL"/>
+        </w:rPr>
+        <w:t>) in (6);</w:t>
       </w:r>
     </w:p>
     <w:p>
@@ -468,24 +663,96 @@
           <w:rFonts w:ascii="Times New Roman" w:eastAsia="Times New Roman" w:hAnsi="Times New Roman" w:cs="Times New Roman"/>
           <w:lang w:val="en-CA" w:bidi="he-IL"/>
         </w:rPr>
-        <w:t xml:space="preserve">Compare the </w:t>
-      </w:r>
-      <w:proofErr w:type="spellStart"/>
-      <w:r>
-        <w:rPr>
-          <w:rFonts w:ascii="Times New Roman" w:eastAsia="Times New Roman" w:hAnsi="Times New Roman" w:cs="Times New Roman"/>
-          <w:lang w:val="en-CA" w:bidi="he-IL"/>
-        </w:rPr>
-        <w:t>avg</w:t>
-      </w:r>
-      <w:proofErr w:type="spellEnd"/>
-      <w:r>
-        <w:rPr>
-          <w:rFonts w:ascii="Times New Roman" w:eastAsia="Times New Roman" w:hAnsi="Times New Roman" w:cs="Times New Roman"/>
-          <w:lang w:val="en-CA" w:bidi="he-IL"/>
-        </w:rPr>
-        <w:t xml:space="preserve"> duration of services</w:t>
-      </w:r>
+        <w:t>View services that took the longest to be complete</w:t>
+      </w:r>
+      <w:r>
+        <w:rPr>
+          <w:rFonts w:ascii="Times New Roman" w:eastAsia="Times New Roman" w:hAnsi="Times New Roman" w:cs="Times New Roman"/>
+          <w:lang w:val="en-CA" w:bidi="he-IL"/>
+        </w:rPr>
+        <w:br/>
+      </w:r>
+      <w:r>
+        <w:rPr>
+          <w:rFonts w:ascii="Times New Roman" w:eastAsia="Times New Roman" w:hAnsi="Times New Roman" w:cs="Times New Roman"/>
+          <w:lang w:val="en-CA" w:bidi="he-IL"/>
+        </w:rPr>
+        <w:br/>
+        <w:t xml:space="preserve">select </w:t>
+      </w:r>
+      <w:proofErr w:type="spellStart"/>
+      <w:r>
+        <w:rPr>
+          <w:rFonts w:ascii="Times New Roman" w:eastAsia="Times New Roman" w:hAnsi="Times New Roman" w:cs="Times New Roman"/>
+          <w:lang w:val="en-CA" w:bidi="he-IL"/>
+        </w:rPr>
+        <w:t>ServiceTypeID</w:t>
+      </w:r>
+      <w:proofErr w:type="spellEnd"/>
+      <w:r>
+        <w:rPr>
+          <w:rFonts w:ascii="Times New Roman" w:eastAsia="Times New Roman" w:hAnsi="Times New Roman" w:cs="Times New Roman"/>
+          <w:lang w:val="en-CA" w:bidi="he-IL"/>
+        </w:rPr>
+        <w:t xml:space="preserve">, </w:t>
+      </w:r>
+      <w:proofErr w:type="spellStart"/>
+      <w:r>
+        <w:rPr>
+          <w:rFonts w:ascii="Times New Roman" w:eastAsia="Times New Roman" w:hAnsi="Times New Roman" w:cs="Times New Roman"/>
+          <w:lang w:val="en-CA" w:bidi="he-IL"/>
+        </w:rPr>
+        <w:t>ActualDuration</w:t>
+      </w:r>
+      <w:proofErr w:type="spellEnd"/>
+      <w:r>
+        <w:rPr>
+          <w:rFonts w:ascii="Times New Roman" w:eastAsia="Times New Roman" w:hAnsi="Times New Roman" w:cs="Times New Roman"/>
+          <w:lang w:val="en-CA" w:bidi="he-IL"/>
+        </w:rPr>
+        <w:t xml:space="preserve"> from </w:t>
+      </w:r>
+      <w:proofErr w:type="spellStart"/>
+      <w:r>
+        <w:rPr>
+          <w:rFonts w:ascii="Times New Roman" w:eastAsia="Times New Roman" w:hAnsi="Times New Roman" w:cs="Times New Roman"/>
+          <w:lang w:val="en-CA" w:bidi="he-IL"/>
+        </w:rPr>
+        <w:t>CustomerServiceSchedule</w:t>
+      </w:r>
+      <w:proofErr w:type="spellEnd"/>
+      <w:r>
+        <w:rPr>
+          <w:rFonts w:ascii="Times New Roman" w:eastAsia="Times New Roman" w:hAnsi="Times New Roman" w:cs="Times New Roman"/>
+          <w:lang w:val="en-CA" w:bidi="he-IL"/>
+        </w:rPr>
+        <w:t xml:space="preserve"> order by </w:t>
+      </w:r>
+      <w:proofErr w:type="spellStart"/>
+      <w:r>
+        <w:rPr>
+          <w:rFonts w:ascii="Times New Roman" w:eastAsia="Times New Roman" w:hAnsi="Times New Roman" w:cs="Times New Roman"/>
+          <w:lang w:val="en-CA" w:bidi="he-IL"/>
+        </w:rPr>
+        <w:t>ActualDuration</w:t>
+      </w:r>
+      <w:proofErr w:type="spellEnd"/>
+      <w:r>
+        <w:rPr>
+          <w:rFonts w:ascii="Times New Roman" w:eastAsia="Times New Roman" w:hAnsi="Times New Roman" w:cs="Times New Roman"/>
+          <w:lang w:val="en-CA" w:bidi="he-IL"/>
+        </w:rPr>
+        <w:t xml:space="preserve"> </w:t>
+      </w:r>
+      <w:proofErr w:type="spellStart"/>
+      <w:r>
+        <w:rPr>
+          <w:rFonts w:ascii="Times New Roman" w:eastAsia="Times New Roman" w:hAnsi="Times New Roman" w:cs="Times New Roman"/>
+          <w:lang w:val="en-CA" w:bidi="he-IL"/>
+        </w:rPr>
+        <w:t>asc</w:t>
+      </w:r>
+      <w:proofErr w:type="spellEnd"/>
     </w:p>
     <w:p>
       <w:pPr>
@@ -504,7 +771,7 @@
           <w:numId w:val="2"/>
         </w:numPr>
         <w:rPr>
-          <w:rFonts w:ascii="Times New Roman" w:eastAsia="Times New Roman" w:hAnsi="Times New Roman" w:cs="Times New Roman" w:hint="cs"/>
+          <w:rFonts w:ascii="Times New Roman" w:eastAsia="Times New Roman" w:hAnsi="Times New Roman" w:cs="Times New Roman"/>
           <w:rtl/>
           <w:lang w:val="en-CA" w:bidi="he-IL"/>
         </w:rPr>
@@ -514,8 +781,17 @@
           <w:rFonts w:ascii="Times New Roman" w:eastAsia="Times New Roman" w:hAnsi="Times New Roman" w:cs="Times New Roman"/>
           <w:lang w:val="en-CA" w:bidi="he-IL"/>
         </w:rPr>
-        <w:t>List the employees who provided the most services to employees</w:t>
-      </w:r>
+        <w:t>View</w:t>
+      </w:r>
+      <w:r>
+        <w:rPr>
+          <w:rFonts w:ascii="Times New Roman" w:eastAsia="Times New Roman" w:hAnsi="Times New Roman" w:cs="Times New Roman"/>
+          <w:lang w:val="en-CA" w:bidi="he-IL"/>
+        </w:rPr>
+        <w:t xml:space="preserve"> employees who provided the most services to employees</w:t>
+      </w:r>
+      <w:bookmarkStart w:id="0" w:name="_GoBack"/>
+      <w:bookmarkEnd w:id="0"/>
     </w:p>
     <w:sectPr>
       <w:pgSz w:w="12240" w:h="15840"/>

</xml_diff>